<commit_message>
add styles and dockerfile
</commit_message>
<xml_diff>
--- a/generator2/internal/docx/temp/new.docx
+++ b/generator2/internal/docx/temp/new.docx
@@ -2248,7 +2248,16 @@
       </w:pPr>
     </w:p>
     <w:tbl>
-      <w:tblPr/>
+      <w:tblPr>
+        <w:tblBorders>
+          <w:top w:val="single" w:color="auto" w:sz="16"/>
+          <w:left w:val="single" w:color="auto" w:sz="16"/>
+          <w:bottom w:val="single" w:color="auto" w:sz="16"/>
+          <w:right w:val="single" w:color="auto" w:sz="16"/>
+          <w:insideH w:val="single" w:color="auto" w:sz="16"/>
+          <w:insideV w:val="single" w:color="auto" w:sz="16"/>
+        </w:tblBorders>
+      </w:tblPr>
       <w:tblGrid/>
       <w:tr>
         <w:tc>

</xml_diff>